<commit_message>
added materials for blockchain
</commit_message>
<xml_diff>
--- a/interview_preparation/blockchain/Blockchain-Introduction.docx
+++ b/interview_preparation/blockchain/Blockchain-Introduction.docx
@@ -4,24 +4,155 @@
   <w:body>
     <w:p>
       <w:pPr>
-        <w:rPr>
-          <w:lang w:val="en-US"/>
-        </w:rPr>
-      </w:pPr>
-      <w:r>
-        <w:rPr>
-          <w:lang w:val="en-US"/>
-        </w:rPr>
-        <w:t xml:space="preserve">What is </w:t>
-      </w:r>
-      <w:proofErr w:type="gramStart"/>
-      <w:r>
-        <w:rPr>
-          <w:lang w:val="en-US"/>
-        </w:rPr>
-        <w:t>blockchain ?</w:t>
-      </w:r>
-      <w:proofErr w:type="gramEnd"/>
+        <w:pStyle w:val="ListParagraph"/>
+        <w:numPr>
+          <w:ilvl w:val="0"/>
+          <w:numId w:val="4"/>
+        </w:numPr>
+        <w:rPr>
+          <w:lang w:val="en-US"/>
+        </w:rPr>
+      </w:pPr>
+      <w:r>
+        <w:rPr>
+          <w:lang w:val="en-US"/>
+        </w:rPr>
+        <w:t xml:space="preserve">Command line Interface </w:t>
+      </w:r>
+    </w:p>
+    <w:p>
+      <w:pPr>
+        <w:pStyle w:val="ListParagraph"/>
+        <w:numPr>
+          <w:ilvl w:val="0"/>
+          <w:numId w:val="4"/>
+        </w:numPr>
+        <w:rPr>
+          <w:lang w:val="en-US"/>
+        </w:rPr>
+      </w:pPr>
+      <w:r>
+        <w:rPr>
+          <w:lang w:val="en-US"/>
+        </w:rPr>
+        <w:t>Java Script</w:t>
+      </w:r>
+    </w:p>
+    <w:p>
+      <w:pPr>
+        <w:pStyle w:val="ListParagraph"/>
+        <w:numPr>
+          <w:ilvl w:val="0"/>
+          <w:numId w:val="4"/>
+        </w:numPr>
+        <w:rPr>
+          <w:lang w:val="en-US"/>
+        </w:rPr>
+      </w:pPr>
+      <w:r>
+        <w:rPr>
+          <w:lang w:val="en-US"/>
+        </w:rPr>
+        <w:t>Node JS</w:t>
+      </w:r>
+    </w:p>
+    <w:p>
+      <w:pPr>
+        <w:pStyle w:val="ListParagraph"/>
+        <w:numPr>
+          <w:ilvl w:val="0"/>
+          <w:numId w:val="4"/>
+        </w:numPr>
+        <w:rPr>
+          <w:lang w:val="en-US"/>
+        </w:rPr>
+      </w:pPr>
+      <w:r>
+        <w:rPr>
+          <w:lang w:val="en-US"/>
+        </w:rPr>
+        <w:t>Blockchain basics , node JS , How it works</w:t>
+      </w:r>
+      <w:r>
+        <w:rPr>
+          <w:lang w:val="en-US"/>
+        </w:rPr>
+        <w:t>, smart contracts</w:t>
+      </w:r>
+    </w:p>
+    <w:p>
+      <w:pPr>
+        <w:pStyle w:val="ListParagraph"/>
+        <w:numPr>
+          <w:ilvl w:val="0"/>
+          <w:numId w:val="4"/>
+        </w:numPr>
+        <w:rPr>
+          <w:lang w:val="en-US"/>
+        </w:rPr>
+      </w:pPr>
+      <w:r>
+        <w:rPr>
+          <w:lang w:val="en-US"/>
+        </w:rPr>
+        <w:t>Solidity</w:t>
+      </w:r>
+    </w:p>
+    <w:p>
+      <w:pPr>
+        <w:pStyle w:val="ListParagraph"/>
+        <w:numPr>
+          <w:ilvl w:val="0"/>
+          <w:numId w:val="4"/>
+        </w:numPr>
+        <w:rPr>
+          <w:lang w:val="en-US"/>
+        </w:rPr>
+      </w:pPr>
+      <w:r>
+        <w:rPr>
+          <w:lang w:val="en-US"/>
+        </w:rPr>
+        <w:t>Web3.js</w:t>
+      </w:r>
+    </w:p>
+    <w:p>
+      <w:pPr>
+        <w:pStyle w:val="ListParagraph"/>
+        <w:numPr>
+          <w:ilvl w:val="0"/>
+          <w:numId w:val="4"/>
+        </w:numPr>
+        <w:rPr>
+          <w:lang w:val="en-US"/>
+        </w:rPr>
+      </w:pPr>
+      <w:r>
+        <w:rPr>
+          <w:lang w:val="en-US"/>
+        </w:rPr>
+        <w:t>Truffle suite framework</w:t>
+      </w:r>
+    </w:p>
+    <w:p>
+      <w:pPr>
+        <w:rPr>
+          <w:lang w:val="en-US"/>
+        </w:rPr>
+      </w:pPr>
+    </w:p>
+    <w:p>
+      <w:pPr>
+        <w:rPr>
+          <w:lang w:val="en-US"/>
+        </w:rPr>
+      </w:pPr>
+      <w:r>
+        <w:rPr>
+          <w:lang w:val="en-US"/>
+        </w:rPr>
+        <w:t>What is blockchain ?</w:t>
+      </w:r>
     </w:p>
     <w:p>
       <w:pPr>
@@ -52,19 +183,11 @@
           <w:lang w:val="en-US"/>
         </w:rPr>
       </w:pPr>
-      <w:proofErr w:type="spellStart"/>
-      <w:r>
-        <w:rPr>
-          <w:lang w:val="en-US"/>
-        </w:rPr>
-        <w:t>Disctributed</w:t>
-      </w:r>
-      <w:proofErr w:type="spellEnd"/>
-      <w:r>
-        <w:rPr>
-          <w:lang w:val="en-US"/>
-        </w:rPr>
-        <w:t xml:space="preserve"> database of records of all transactions</w:t>
+      <w:r>
+        <w:rPr>
+          <w:lang w:val="en-US"/>
+        </w:rPr>
+        <w:t>Disctributed database of records of all transactions</w:t>
       </w:r>
       <w:r>
         <w:rPr>
@@ -106,21 +229,7 @@
         <w:rPr>
           <w:lang w:val="en-US"/>
         </w:rPr>
-        <w:t xml:space="preserve">Bitcoin is the most popular </w:t>
-      </w:r>
-      <w:proofErr w:type="spellStart"/>
-      <w:r>
-        <w:rPr>
-          <w:lang w:val="en-US"/>
-        </w:rPr>
-        <w:t>cyptocurrency</w:t>
-      </w:r>
-      <w:proofErr w:type="spellEnd"/>
-      <w:r>
-        <w:rPr>
-          <w:lang w:val="en-US"/>
-        </w:rPr>
-        <w:t xml:space="preserve"> – an example of blockchain.</w:t>
+        <w:t>Bitcoin is the most popular cyptocurrency – an example of blockchain.</w:t>
       </w:r>
     </w:p>
     <w:p>
@@ -138,29 +247,7 @@
         <w:rPr>
           <w:lang w:val="en-US"/>
         </w:rPr>
-        <w:t>Satoshi Nakamoto published a white paper “</w:t>
-      </w:r>
-      <w:proofErr w:type="spellStart"/>
-      <w:proofErr w:type="gramStart"/>
-      <w:r>
-        <w:rPr>
-          <w:lang w:val="en-US"/>
-        </w:rPr>
-        <w:t>BitCoin</w:t>
-      </w:r>
-      <w:proofErr w:type="spellEnd"/>
-      <w:r>
-        <w:rPr>
-          <w:lang w:val="en-US"/>
-        </w:rPr>
-        <w:t xml:space="preserve"> :</w:t>
-      </w:r>
-      <w:proofErr w:type="gramEnd"/>
-      <w:r>
-        <w:rPr>
-          <w:lang w:val="en-US"/>
-        </w:rPr>
-        <w:t xml:space="preserve"> A peer to peer electronic </w:t>
+        <w:t xml:space="preserve">Satoshi Nakamoto published a white paper “BitCoin : A peer to peer electronic </w:t>
       </w:r>
     </w:p>
     <w:p>
@@ -198,33 +285,11 @@
           <w:lang w:val="en-US"/>
         </w:rPr>
       </w:pPr>
-      <w:proofErr w:type="spellStart"/>
-      <w:r>
-        <w:rPr>
-          <w:lang w:val="en-US"/>
-        </w:rPr>
-        <w:t>Bloackchain</w:t>
-      </w:r>
-      <w:proofErr w:type="spellEnd"/>
-      <w:r>
-        <w:rPr>
-          <w:lang w:val="en-US"/>
-        </w:rPr>
-        <w:t xml:space="preserve"> records the transaction in digital ledger which is distributed over the </w:t>
-      </w:r>
-      <w:proofErr w:type="spellStart"/>
-      <w:r>
-        <w:rPr>
-          <w:lang w:val="en-US"/>
-        </w:rPr>
-        <w:t>neetwork</w:t>
-      </w:r>
-      <w:proofErr w:type="spellEnd"/>
-      <w:r>
-        <w:rPr>
-          <w:lang w:val="en-US"/>
-        </w:rPr>
-        <w:t xml:space="preserve"> thus making it incorruptible.</w:t>
+      <w:r>
+        <w:rPr>
+          <w:lang w:val="en-US"/>
+        </w:rPr>
+        <w:t>Bloackchain records the transaction in digital ledger which is distributed over the neetwork thus making it incorruptible.</w:t>
       </w:r>
     </w:p>
     <w:p>
@@ -242,50 +307,28 @@
         <w:rPr>
           <w:lang w:val="en-US"/>
         </w:rPr>
-        <w:t xml:space="preserve">Anything of value like Land </w:t>
-      </w:r>
-      <w:proofErr w:type="gramStart"/>
-      <w:r>
-        <w:rPr>
-          <w:lang w:val="en-US"/>
-        </w:rPr>
-        <w:t>Asserts ,Cars</w:t>
-      </w:r>
-      <w:proofErr w:type="gramEnd"/>
-      <w:r>
-        <w:rPr>
-          <w:lang w:val="en-US"/>
-        </w:rPr>
-        <w:t xml:space="preserve"> can be recorded as blockchain as transaction.</w:t>
-      </w:r>
-    </w:p>
-    <w:p>
-      <w:pPr>
-        <w:rPr>
-          <w:lang w:val="en-US"/>
-        </w:rPr>
-      </w:pPr>
-    </w:p>
-    <w:p>
-      <w:pPr>
-        <w:rPr>
-          <w:lang w:val="en-US"/>
-        </w:rPr>
-      </w:pPr>
-      <w:r>
-        <w:rPr>
-          <w:lang w:val="en-US"/>
-        </w:rPr>
-        <w:t xml:space="preserve">How blockchain </w:t>
-      </w:r>
-      <w:proofErr w:type="gramStart"/>
-      <w:r>
-        <w:rPr>
-          <w:lang w:val="en-US"/>
-        </w:rPr>
-        <w:t>works ?</w:t>
-      </w:r>
-      <w:proofErr w:type="gramEnd"/>
+        <w:t>Anything of value like Land Asserts ,Cars can be recorded as blockchain as transaction.</w:t>
+      </w:r>
+    </w:p>
+    <w:p>
+      <w:pPr>
+        <w:rPr>
+          <w:lang w:val="en-US"/>
+        </w:rPr>
+      </w:pPr>
+    </w:p>
+    <w:p>
+      <w:pPr>
+        <w:rPr>
+          <w:lang w:val="en-US"/>
+        </w:rPr>
+      </w:pPr>
+      <w:r>
+        <w:rPr>
+          <w:lang w:val="en-US"/>
+        </w:rPr>
+        <w:t>How blockchain works ?</w:t>
+      </w:r>
     </w:p>
     <w:p>
       <w:pPr>
@@ -302,21 +345,7 @@
         <w:rPr>
           <w:lang w:val="en-US"/>
         </w:rPr>
-        <w:t xml:space="preserve">Bitcoin is a cryptocurrency uses blockchain to exchange </w:t>
-      </w:r>
-      <w:proofErr w:type="spellStart"/>
-      <w:r>
-        <w:rPr>
-          <w:lang w:val="en-US"/>
-        </w:rPr>
-        <w:t>difgital</w:t>
-      </w:r>
-      <w:proofErr w:type="spellEnd"/>
-      <w:r>
-        <w:rPr>
-          <w:lang w:val="en-US"/>
-        </w:rPr>
-        <w:t xml:space="preserve"> asserts online.</w:t>
+        <w:t>Bitcoin is a cryptocurrency uses blockchain to exchange difgital asserts online.</w:t>
       </w:r>
     </w:p>
     <w:p>
@@ -334,21 +363,7 @@
         <w:rPr>
           <w:lang w:val="en-US"/>
         </w:rPr>
-        <w:t xml:space="preserve">Bitcoin uses cryptographic proof instead of third party trust for 2 parties to execute transactions </w:t>
-      </w:r>
-      <w:proofErr w:type="gramStart"/>
-      <w:r>
-        <w:rPr>
-          <w:lang w:val="en-US"/>
-        </w:rPr>
-        <w:t>over  the</w:t>
-      </w:r>
-      <w:proofErr w:type="gramEnd"/>
-      <w:r>
-        <w:rPr>
-          <w:lang w:val="en-US"/>
-        </w:rPr>
-        <w:t xml:space="preserve"> internet.</w:t>
+        <w:t>Bitcoin uses cryptographic proof instead of third party trust for 2 parties to execute transactions over  the internet.</w:t>
       </w:r>
     </w:p>
     <w:p>
@@ -386,16 +401,8 @@
         <w:rPr>
           <w:lang w:val="en-US"/>
         </w:rPr>
-        <w:t xml:space="preserve">Distributed </w:t>
-      </w:r>
-      <w:proofErr w:type="gramStart"/>
-      <w:r>
-        <w:rPr>
-          <w:lang w:val="en-US"/>
-        </w:rPr>
-        <w:t>Database :</w:t>
-      </w:r>
-      <w:proofErr w:type="gramEnd"/>
+        <w:t>Distributed Database :</w:t>
+      </w:r>
     </w:p>
     <w:p>
       <w:pPr>
@@ -412,16 +419,8 @@
         <w:rPr>
           <w:lang w:val="en-US"/>
         </w:rPr>
-        <w:t xml:space="preserve">No central server to hold the data of </w:t>
-      </w:r>
-      <w:proofErr w:type="gramStart"/>
-      <w:r>
-        <w:rPr>
-          <w:lang w:val="en-US"/>
-        </w:rPr>
-        <w:t>blockchain .</w:t>
-      </w:r>
-      <w:proofErr w:type="gramEnd"/>
+        <w:t>No central server to hold the data of blockchain .</w:t>
+      </w:r>
     </w:p>
     <w:p>
       <w:pPr>
@@ -438,16 +437,8 @@
         <w:rPr>
           <w:lang w:val="en-US"/>
         </w:rPr>
-        <w:t xml:space="preserve">Data is distributed across millions of computer connected with </w:t>
-      </w:r>
-      <w:proofErr w:type="gramStart"/>
-      <w:r>
-        <w:rPr>
-          <w:lang w:val="en-US"/>
-        </w:rPr>
-        <w:t>blockchain .</w:t>
-      </w:r>
-      <w:proofErr w:type="gramEnd"/>
+        <w:t>Data is distributed across millions of computer connected with blockchain .</w:t>
+      </w:r>
     </w:p>
     <w:p>
       <w:pPr>
@@ -610,35 +601,7 @@
         <w:rPr>
           <w:lang w:val="en-US"/>
         </w:rPr>
-        <w:t xml:space="preserve">When computer connects </w:t>
-      </w:r>
-      <w:proofErr w:type="gramStart"/>
-      <w:r>
-        <w:rPr>
-          <w:lang w:val="en-US"/>
-        </w:rPr>
-        <w:t>blockchain ,</w:t>
-      </w:r>
-      <w:proofErr w:type="gramEnd"/>
-      <w:r>
-        <w:rPr>
-          <w:lang w:val="en-US"/>
-        </w:rPr>
-        <w:t xml:space="preserve"> copy of blockchain data gets downloaded into system and node comes in sync with latest block of data on </w:t>
-      </w:r>
-      <w:proofErr w:type="spellStart"/>
-      <w:r>
-        <w:rPr>
-          <w:lang w:val="en-US"/>
-        </w:rPr>
-        <w:t>blockvchain</w:t>
-      </w:r>
-      <w:proofErr w:type="spellEnd"/>
-      <w:r>
-        <w:rPr>
-          <w:lang w:val="en-US"/>
-        </w:rPr>
-        <w:t>.</w:t>
+        <w:t>When computer connects blockchain , copy of blockchain data gets downloaded into system and node comes in sync with latest block of data on blockvchain.</w:t>
       </w:r>
     </w:p>
     <w:p>
@@ -652,33 +615,11 @@
           <w:lang w:val="en-US"/>
         </w:rPr>
       </w:pPr>
-      <w:proofErr w:type="gramStart"/>
-      <w:r>
-        <w:rPr>
-          <w:lang w:val="en-US"/>
-        </w:rPr>
-        <w:t>Miners :</w:t>
-      </w:r>
-      <w:proofErr w:type="gramEnd"/>
-      <w:r>
-        <w:rPr>
-          <w:lang w:val="en-US"/>
-        </w:rPr>
-        <w:t xml:space="preserve"> Node connected to blockchain helps in execution of </w:t>
-      </w:r>
-      <w:proofErr w:type="spellStart"/>
-      <w:r>
-        <w:rPr>
-          <w:lang w:val="en-US"/>
-        </w:rPr>
-        <w:t>transction</w:t>
-      </w:r>
-      <w:proofErr w:type="spellEnd"/>
-      <w:r>
-        <w:rPr>
-          <w:lang w:val="en-US"/>
-        </w:rPr>
-        <w:t xml:space="preserve"> in return of an incentives.</w:t>
+      <w:r>
+        <w:rPr>
+          <w:lang w:val="en-US"/>
+        </w:rPr>
+        <w:t>Miners : Node connected to blockchain helps in execution of transction in return of an incentives.</w:t>
       </w:r>
     </w:p>
     <w:p>
@@ -699,16 +640,8 @@
           <w:lang w:val="en-US"/>
         </w:rPr>
         <w:lastRenderedPageBreak/>
-        <w:t xml:space="preserve">Why to use blockchain. What are the disadvantage of current </w:t>
-      </w:r>
-      <w:proofErr w:type="gramStart"/>
-      <w:r>
-        <w:rPr>
-          <w:lang w:val="en-US"/>
-        </w:rPr>
-        <w:t>system.</w:t>
-      </w:r>
-      <w:proofErr w:type="gramEnd"/>
+        <w:t>Why to use blockchain. What are the disadvantage of current system.</w:t>
+      </w:r>
     </w:p>
     <w:p>
       <w:pPr>
@@ -743,194 +676,108 @@
         <w:rPr>
           <w:lang w:val="en-US"/>
         </w:rPr>
-        <w:t xml:space="preserve">Huge waiting time in processing of </w:t>
-      </w:r>
-      <w:proofErr w:type="spellStart"/>
-      <w:r>
-        <w:rPr>
-          <w:lang w:val="en-US"/>
-        </w:rPr>
-        <w:t>trenactions</w:t>
-      </w:r>
-      <w:proofErr w:type="spellEnd"/>
+        <w:t xml:space="preserve">Huge waiting time in processing of trenactions </w:t>
+      </w:r>
+    </w:p>
+    <w:p>
+      <w:pPr>
+        <w:pStyle w:val="ListParagraph"/>
+        <w:numPr>
+          <w:ilvl w:val="0"/>
+          <w:numId w:val="1"/>
+        </w:numPr>
+        <w:rPr>
+          <w:lang w:val="en-US"/>
+        </w:rPr>
+      </w:pPr>
+      <w:r>
+        <w:rPr>
+          <w:lang w:val="en-US"/>
+        </w:rPr>
+        <w:t>Need of third party verification and execution of transcation make the process comples.</w:t>
+      </w:r>
+    </w:p>
+    <w:p>
+      <w:pPr>
+        <w:pStyle w:val="ListParagraph"/>
+        <w:numPr>
+          <w:ilvl w:val="0"/>
+          <w:numId w:val="1"/>
+        </w:numPr>
+        <w:rPr>
+          <w:lang w:val="en-US"/>
+        </w:rPr>
+      </w:pPr>
+      <w:r>
+        <w:rPr>
+          <w:lang w:val="en-US"/>
+        </w:rPr>
+        <w:t xml:space="preserve">If the central Server like banks is compromised , the whole system is affected including participants </w:t>
+      </w:r>
+    </w:p>
+    <w:p>
+      <w:pPr>
+        <w:pStyle w:val="ListParagraph"/>
+        <w:numPr>
+          <w:ilvl w:val="0"/>
+          <w:numId w:val="1"/>
+        </w:numPr>
+        <w:rPr>
+          <w:lang w:val="en-US"/>
+        </w:rPr>
+      </w:pPr>
+      <w:r>
+        <w:rPr>
+          <w:lang w:val="en-US"/>
+        </w:rPr>
+        <w:t>Validation charge is high and making the process mre expensive.</w:t>
+      </w:r>
+    </w:p>
+    <w:p>
+      <w:pPr>
+        <w:rPr>
+          <w:lang w:val="en-US"/>
+        </w:rPr>
+      </w:pPr>
+    </w:p>
+    <w:p>
+      <w:pPr>
+        <w:rPr>
+          <w:lang w:val="en-US"/>
+        </w:rPr>
+      </w:pPr>
+      <w:r>
+        <w:rPr>
+          <w:lang w:val="en-US"/>
+        </w:rPr>
+        <w:t>Blockchain build trust through following 5 attributes.</w:t>
+      </w:r>
+    </w:p>
+    <w:p>
+      <w:pPr>
+        <w:rPr>
+          <w:lang w:val="en-US"/>
+        </w:rPr>
+      </w:pPr>
+    </w:p>
+    <w:p>
+      <w:pPr>
+        <w:rPr>
+          <w:lang w:val="en-US"/>
+        </w:rPr>
+      </w:pPr>
+      <w:r>
+        <w:rPr>
+          <w:lang w:val="en-US"/>
+        </w:rPr>
+        <w:t>Distributed :</w:t>
+      </w:r>
       <w:r>
         <w:rPr>
           <w:lang w:val="en-US"/>
         </w:rPr>
         <w:t xml:space="preserve"> </w:t>
       </w:r>
-    </w:p>
-    <w:p>
-      <w:pPr>
-        <w:pStyle w:val="ListParagraph"/>
-        <w:numPr>
-          <w:ilvl w:val="0"/>
-          <w:numId w:val="1"/>
-        </w:numPr>
-        <w:rPr>
-          <w:lang w:val="en-US"/>
-        </w:rPr>
-      </w:pPr>
-      <w:r>
-        <w:rPr>
-          <w:lang w:val="en-US"/>
-        </w:rPr>
-        <w:t xml:space="preserve">Need of </w:t>
-      </w:r>
-      <w:proofErr w:type="gramStart"/>
-      <w:r>
-        <w:rPr>
-          <w:lang w:val="en-US"/>
-        </w:rPr>
-        <w:t>third party</w:t>
-      </w:r>
-      <w:proofErr w:type="gramEnd"/>
-      <w:r>
-        <w:rPr>
-          <w:lang w:val="en-US"/>
-        </w:rPr>
-        <w:t xml:space="preserve"> verification and execution of </w:t>
-      </w:r>
-      <w:proofErr w:type="spellStart"/>
-      <w:r>
-        <w:rPr>
-          <w:lang w:val="en-US"/>
-        </w:rPr>
-        <w:t>transcation</w:t>
-      </w:r>
-      <w:proofErr w:type="spellEnd"/>
-      <w:r>
-        <w:rPr>
-          <w:lang w:val="en-US"/>
-        </w:rPr>
-        <w:t xml:space="preserve"> make the process </w:t>
-      </w:r>
-      <w:proofErr w:type="spellStart"/>
-      <w:r>
-        <w:rPr>
-          <w:lang w:val="en-US"/>
-        </w:rPr>
-        <w:t>comples</w:t>
-      </w:r>
-      <w:proofErr w:type="spellEnd"/>
-      <w:r>
-        <w:rPr>
-          <w:lang w:val="en-US"/>
-        </w:rPr>
-        <w:t>.</w:t>
-      </w:r>
-    </w:p>
-    <w:p>
-      <w:pPr>
-        <w:pStyle w:val="ListParagraph"/>
-        <w:numPr>
-          <w:ilvl w:val="0"/>
-          <w:numId w:val="1"/>
-        </w:numPr>
-        <w:rPr>
-          <w:lang w:val="en-US"/>
-        </w:rPr>
-      </w:pPr>
-      <w:r>
-        <w:rPr>
-          <w:lang w:val="en-US"/>
-        </w:rPr>
-        <w:t xml:space="preserve">If the central Server like banks is </w:t>
-      </w:r>
-      <w:proofErr w:type="gramStart"/>
-      <w:r>
-        <w:rPr>
-          <w:lang w:val="en-US"/>
-        </w:rPr>
-        <w:t>compromised ,</w:t>
-      </w:r>
-      <w:proofErr w:type="gramEnd"/>
-      <w:r>
-        <w:rPr>
-          <w:lang w:val="en-US"/>
-        </w:rPr>
-        <w:t xml:space="preserve"> the whole system is affected including participants </w:t>
-      </w:r>
-    </w:p>
-    <w:p>
-      <w:pPr>
-        <w:pStyle w:val="ListParagraph"/>
-        <w:numPr>
-          <w:ilvl w:val="0"/>
-          <w:numId w:val="1"/>
-        </w:numPr>
-        <w:rPr>
-          <w:lang w:val="en-US"/>
-        </w:rPr>
-      </w:pPr>
-      <w:r>
-        <w:rPr>
-          <w:lang w:val="en-US"/>
-        </w:rPr>
-        <w:t xml:space="preserve">Validation charge is high and making the process </w:t>
-      </w:r>
-      <w:proofErr w:type="spellStart"/>
-      <w:r>
-        <w:rPr>
-          <w:lang w:val="en-US"/>
-        </w:rPr>
-        <w:t>mre</w:t>
-      </w:r>
-      <w:proofErr w:type="spellEnd"/>
-      <w:r>
-        <w:rPr>
-          <w:lang w:val="en-US"/>
-        </w:rPr>
-        <w:t xml:space="preserve"> expensive.</w:t>
-      </w:r>
-    </w:p>
-    <w:p>
-      <w:pPr>
-        <w:rPr>
-          <w:lang w:val="en-US"/>
-        </w:rPr>
-      </w:pPr>
-    </w:p>
-    <w:p>
-      <w:pPr>
-        <w:rPr>
-          <w:lang w:val="en-US"/>
-        </w:rPr>
-      </w:pPr>
-      <w:r>
-        <w:rPr>
-          <w:lang w:val="en-US"/>
-        </w:rPr>
-        <w:t>Blockchain build trust through following 5 attributes.</w:t>
-      </w:r>
-    </w:p>
-    <w:p>
-      <w:pPr>
-        <w:rPr>
-          <w:lang w:val="en-US"/>
-        </w:rPr>
-      </w:pPr>
-    </w:p>
-    <w:p>
-      <w:pPr>
-        <w:rPr>
-          <w:lang w:val="en-US"/>
-        </w:rPr>
-      </w:pPr>
-      <w:proofErr w:type="gramStart"/>
-      <w:r>
-        <w:rPr>
-          <w:lang w:val="en-US"/>
-        </w:rPr>
-        <w:t>Distributed :</w:t>
-      </w:r>
-      <w:proofErr w:type="gramEnd"/>
-      <w:r>
-        <w:rPr>
-          <w:lang w:val="en-US"/>
-        </w:rPr>
-        <w:t xml:space="preserve"> </w:t>
-      </w:r>
       <w:r>
         <w:rPr>
           <w:lang w:val="en-US"/>
@@ -944,19 +791,11 @@
           <w:lang w:val="en-US"/>
         </w:rPr>
       </w:pPr>
-      <w:proofErr w:type="gramStart"/>
-      <w:r>
-        <w:rPr>
-          <w:lang w:val="en-US"/>
-        </w:rPr>
-        <w:t>Secure :</w:t>
-      </w:r>
-      <w:proofErr w:type="gramEnd"/>
-      <w:r>
-        <w:rPr>
-          <w:lang w:val="en-US"/>
-        </w:rPr>
-        <w:t xml:space="preserve"> </w:t>
+      <w:r>
+        <w:rPr>
+          <w:lang w:val="en-US"/>
+        </w:rPr>
+        <w:t xml:space="preserve">Secure : </w:t>
       </w:r>
       <w:r>
         <w:rPr>
@@ -984,19 +823,11 @@
           <w:lang w:val="en-US"/>
         </w:rPr>
       </w:pPr>
-      <w:proofErr w:type="gramStart"/>
-      <w:r>
-        <w:rPr>
-          <w:lang w:val="en-US"/>
-        </w:rPr>
-        <w:t>Transparent :</w:t>
-      </w:r>
-      <w:proofErr w:type="gramEnd"/>
-      <w:r>
-        <w:rPr>
-          <w:lang w:val="en-US"/>
-        </w:rPr>
-        <w:t xml:space="preserve"> </w:t>
+      <w:r>
+        <w:rPr>
+          <w:lang w:val="en-US"/>
+        </w:rPr>
+        <w:t xml:space="preserve">Transparent : </w:t>
       </w:r>
       <w:r>
         <w:rPr>
@@ -1022,91 +853,33 @@
         <w:rPr>
           <w:lang w:val="en-US"/>
         </w:rPr>
-        <w:t xml:space="preserve">Consensus – </w:t>
-      </w:r>
-      <w:proofErr w:type="gramStart"/>
-      <w:r>
-        <w:rPr>
-          <w:lang w:val="en-US"/>
-        </w:rPr>
-        <w:t>based  -</w:t>
-      </w:r>
-      <w:proofErr w:type="gramEnd"/>
-      <w:r>
-        <w:rPr>
-          <w:lang w:val="en-US"/>
-        </w:rPr>
-        <w:t xml:space="preserve"> Participants must agree the transaction is valid . This is </w:t>
-      </w:r>
-      <w:proofErr w:type="spellStart"/>
-      <w:r>
-        <w:rPr>
-          <w:lang w:val="en-US"/>
-        </w:rPr>
-        <w:t>achived</w:t>
-      </w:r>
-      <w:proofErr w:type="spellEnd"/>
-      <w:r>
-        <w:rPr>
-          <w:lang w:val="en-US"/>
-        </w:rPr>
-        <w:t xml:space="preserve"> by consensus algorithms.</w:t>
-      </w:r>
-    </w:p>
-    <w:p>
-      <w:pPr>
-        <w:rPr>
-          <w:lang w:val="en-US"/>
-        </w:rPr>
-      </w:pPr>
-      <w:proofErr w:type="gramStart"/>
+        <w:t>Consensus – based  - Participants must agree the transaction is valid . This is achived by consensus algorithms.</w:t>
+      </w:r>
+    </w:p>
+    <w:p>
+      <w:pPr>
+        <w:rPr>
+          <w:lang w:val="en-US"/>
+        </w:rPr>
+      </w:pPr>
       <w:r>
         <w:rPr>
           <w:lang w:val="en-US"/>
         </w:rPr>
         <w:t>Flexible :</w:t>
       </w:r>
-      <w:proofErr w:type="gramEnd"/>
-    </w:p>
-    <w:p>
-      <w:pPr>
-        <w:rPr>
-          <w:lang w:val="en-US"/>
-        </w:rPr>
-      </w:pPr>
-      <w:r>
-        <w:rPr>
-          <w:lang w:val="en-US"/>
-        </w:rPr>
-        <w:t xml:space="preserve">Smart </w:t>
-      </w:r>
-      <w:proofErr w:type="spellStart"/>
-      <w:r>
-        <w:rPr>
-          <w:lang w:val="en-US"/>
-        </w:rPr>
-        <w:t>Contreacts</w:t>
-      </w:r>
-      <w:proofErr w:type="spellEnd"/>
-      <w:r>
-        <w:rPr>
-          <w:lang w:val="en-US"/>
-        </w:rPr>
-        <w:t xml:space="preserve"> which </w:t>
-      </w:r>
-      <w:proofErr w:type="gramStart"/>
-      <w:r>
-        <w:rPr>
-          <w:lang w:val="en-US"/>
-        </w:rPr>
-        <w:t>are  executed</w:t>
-      </w:r>
-      <w:proofErr w:type="gramEnd"/>
-      <w:r>
-        <w:rPr>
-          <w:lang w:val="en-US"/>
-        </w:rPr>
-        <w:t xml:space="preserve"> based on certain conditions , can be written into the platform</w:t>
+    </w:p>
+    <w:p>
+      <w:pPr>
+        <w:rPr>
+          <w:lang w:val="en-US"/>
+        </w:rPr>
+      </w:pPr>
+      <w:r>
+        <w:rPr>
+          <w:lang w:val="en-US"/>
+        </w:rPr>
+        <w:t>Smart Contreacts which are  executed based on certain conditions , can be written into the platform</w:t>
       </w:r>
       <w:r>
         <w:rPr>
@@ -1155,55 +928,37 @@
           <w:lang w:val="en-US"/>
         </w:rPr>
       </w:pPr>
-      <w:proofErr w:type="spellStart"/>
-      <w:r>
-        <w:rPr>
-          <w:lang w:val="en-US"/>
-        </w:rPr>
-        <w:t>Berkeleys</w:t>
-      </w:r>
-      <w:proofErr w:type="spellEnd"/>
-      <w:r>
-        <w:rPr>
-          <w:lang w:val="en-US"/>
-        </w:rPr>
-        <w:t xml:space="preserve"> X Blockchain fundamentals – Professional Certificate</w:t>
-      </w:r>
-    </w:p>
-    <w:p>
-      <w:pPr>
-        <w:rPr>
-          <w:lang w:val="en-US"/>
-        </w:rPr>
-      </w:pPr>
-      <w:proofErr w:type="spellStart"/>
+      <w:r>
+        <w:rPr>
+          <w:lang w:val="en-US"/>
+        </w:rPr>
+        <w:t>Berkeleys X Blockchain fundamentals – Professional Certificate</w:t>
+      </w:r>
+    </w:p>
+    <w:p>
+      <w:pPr>
+        <w:rPr>
+          <w:lang w:val="en-US"/>
+        </w:rPr>
+      </w:pPr>
       <w:r>
         <w:rPr>
           <w:lang w:val="en-US"/>
         </w:rPr>
         <w:t>Buildspace</w:t>
       </w:r>
-      <w:proofErr w:type="spellEnd"/>
-    </w:p>
-    <w:p>
-      <w:pPr>
-        <w:rPr>
-          <w:lang w:val="en-US"/>
-        </w:rPr>
-      </w:pPr>
-      <w:proofErr w:type="spellStart"/>
-      <w:r>
-        <w:rPr>
-          <w:lang w:val="en-US"/>
-        </w:rPr>
-        <w:t>Oddyssey</w:t>
-      </w:r>
-      <w:proofErr w:type="spellEnd"/>
-      <w:r>
-        <w:rPr>
-          <w:lang w:val="en-US"/>
-        </w:rPr>
-        <w:t xml:space="preserve"> DAO</w:t>
+    </w:p>
+    <w:p>
+      <w:pPr>
+        <w:rPr>
+          <w:lang w:val="en-US"/>
+        </w:rPr>
+      </w:pPr>
+      <w:r>
+        <w:rPr>
+          <w:lang w:val="en-US"/>
+        </w:rPr>
+        <w:t>Oddyssey DAO</w:t>
       </w:r>
     </w:p>
     <w:p>
@@ -1225,29 +980,25 @@
           <w:lang w:val="en-US"/>
         </w:rPr>
       </w:pPr>
-      <w:proofErr w:type="spellStart"/>
       <w:r>
         <w:rPr>
           <w:lang w:val="en-US"/>
         </w:rPr>
         <w:t>QuestBook</w:t>
       </w:r>
-      <w:proofErr w:type="spellEnd"/>
-    </w:p>
-    <w:p>
-      <w:pPr>
-        <w:rPr>
-          <w:lang w:val="en-US"/>
-        </w:rPr>
-      </w:pPr>
-      <w:proofErr w:type="spellStart"/>
+    </w:p>
+    <w:p>
+      <w:pPr>
+        <w:rPr>
+          <w:lang w:val="en-US"/>
+        </w:rPr>
+      </w:pPr>
       <w:r>
         <w:rPr>
           <w:lang w:val="en-US"/>
         </w:rPr>
         <w:t>CryptoDevHub</w:t>
       </w:r>
-      <w:proofErr w:type="spellEnd"/>
     </w:p>
     <w:p>
       <w:pPr>
@@ -1268,72 +1019,52 @@
           <w:lang w:val="en-US"/>
         </w:rPr>
       </w:pPr>
-      <w:proofErr w:type="spellStart"/>
-      <w:r>
-        <w:rPr>
-          <w:lang w:val="en-US"/>
-        </w:rPr>
-        <w:t>OpenSea</w:t>
-      </w:r>
-      <w:proofErr w:type="spellEnd"/>
-      <w:r>
-        <w:rPr>
-          <w:lang w:val="en-US"/>
-        </w:rPr>
-        <w:t xml:space="preserve"> -NFTS</w:t>
-      </w:r>
-    </w:p>
-    <w:p>
-      <w:pPr>
-        <w:rPr>
-          <w:lang w:val="en-US"/>
-        </w:rPr>
-      </w:pPr>
-      <w:proofErr w:type="spellStart"/>
+      <w:r>
+        <w:rPr>
+          <w:lang w:val="en-US"/>
+        </w:rPr>
+        <w:t>OpenSea -NFTS</w:t>
+      </w:r>
+    </w:p>
+    <w:p>
+      <w:pPr>
+        <w:rPr>
+          <w:lang w:val="en-US"/>
+        </w:rPr>
+      </w:pPr>
       <w:r>
         <w:rPr>
           <w:lang w:val="en-US"/>
         </w:rPr>
         <w:t>Consensys</w:t>
       </w:r>
-      <w:proofErr w:type="spellEnd"/>
-    </w:p>
-    <w:p>
-      <w:pPr>
-        <w:rPr>
-          <w:lang w:val="en-US"/>
-        </w:rPr>
-      </w:pPr>
-      <w:proofErr w:type="spellStart"/>
+    </w:p>
+    <w:p>
+      <w:pPr>
+        <w:rPr>
+          <w:lang w:val="en-US"/>
+        </w:rPr>
+      </w:pPr>
       <w:r>
         <w:rPr>
           <w:lang w:val="en-US"/>
         </w:rPr>
         <w:lastRenderedPageBreak/>
-        <w:t>Vyper</w:t>
-      </w:r>
-      <w:proofErr w:type="spellEnd"/>
-      <w:r>
-        <w:rPr>
-          <w:lang w:val="en-US"/>
-        </w:rPr>
-        <w:t xml:space="preserve"> Fun</w:t>
-      </w:r>
-    </w:p>
-    <w:p>
-      <w:pPr>
-        <w:rPr>
-          <w:lang w:val="en-US"/>
-        </w:rPr>
-      </w:pPr>
-      <w:proofErr w:type="spellStart"/>
+        <w:t>Vyper Fun</w:t>
+      </w:r>
+    </w:p>
+    <w:p>
+      <w:pPr>
+        <w:rPr>
+          <w:lang w:val="en-US"/>
+        </w:rPr>
+      </w:pPr>
       <w:r>
         <w:rPr>
           <w:lang w:val="en-US"/>
         </w:rPr>
         <w:t>Eth.Build</w:t>
       </w:r>
-      <w:proofErr w:type="spellEnd"/>
     </w:p>
     <w:p>
       <w:pPr>
@@ -1354,14 +1085,12 @@
           <w:lang w:val="en-US"/>
         </w:rPr>
       </w:pPr>
-      <w:proofErr w:type="spellStart"/>
       <w:r>
         <w:rPr>
           <w:lang w:val="en-US"/>
         </w:rPr>
         <w:t>ProtoSchool</w:t>
       </w:r>
-      <w:proofErr w:type="spellEnd"/>
     </w:p>
     <w:p>
       <w:pPr>
@@ -1415,14 +1144,12 @@
           <w:lang w:val="en-US"/>
         </w:rPr>
       </w:pPr>
-      <w:proofErr w:type="spellStart"/>
       <w:r>
         <w:rPr>
           <w:lang w:val="en-US"/>
         </w:rPr>
         <w:t>dApps</w:t>
       </w:r>
-      <w:proofErr w:type="spellEnd"/>
     </w:p>
     <w:p>
       <w:pPr>
@@ -1490,16 +1217,8 @@
         <w:rPr>
           <w:lang w:val="en-US"/>
         </w:rPr>
-        <w:t xml:space="preserve">Web3 Apps on </w:t>
-      </w:r>
-      <w:proofErr w:type="spellStart"/>
-      <w:r>
-        <w:rPr>
-          <w:lang w:val="en-US"/>
-        </w:rPr>
-        <w:t>Cloudfare</w:t>
-      </w:r>
-      <w:proofErr w:type="spellEnd"/>
+        <w:t>Web3 Apps on Cloudfare</w:t>
+      </w:r>
     </w:p>
     <w:p>
       <w:pPr>
@@ -1530,33 +1249,11 @@
           <w:lang w:val="en-US"/>
         </w:rPr>
       </w:pPr>
-      <w:proofErr w:type="spellStart"/>
-      <w:r>
-        <w:rPr>
-          <w:lang w:val="en-US"/>
-        </w:rPr>
-        <w:t>Cloudfare</w:t>
-      </w:r>
-      <w:proofErr w:type="spellEnd"/>
-      <w:r>
-        <w:rPr>
-          <w:lang w:val="en-US"/>
-        </w:rPr>
-        <w:t xml:space="preserve"> </w:t>
-      </w:r>
-      <w:proofErr w:type="spellStart"/>
-      <w:r>
-        <w:rPr>
-          <w:lang w:val="en-US"/>
-        </w:rPr>
-        <w:t>Ehtereum</w:t>
-      </w:r>
-      <w:proofErr w:type="spellEnd"/>
-      <w:r>
-        <w:rPr>
-          <w:lang w:val="en-US"/>
-        </w:rPr>
-        <w:t xml:space="preserve"> gateway</w:t>
+      <w:r>
+        <w:rPr>
+          <w:lang w:val="en-US"/>
+        </w:rPr>
+        <w:t>Cloudfare Ehtereum gateway</w:t>
       </w:r>
     </w:p>
     <w:p>
@@ -1588,14 +1285,12 @@
           <w:lang w:val="en-US"/>
         </w:rPr>
       </w:pPr>
-      <w:proofErr w:type="spellStart"/>
       <w:r>
         <w:rPr>
           <w:lang w:val="en-US"/>
         </w:rPr>
         <w:t>QuestBook</w:t>
       </w:r>
-      <w:proofErr w:type="spellEnd"/>
     </w:p>
     <w:p>
       <w:pPr>
@@ -1612,16 +1307,8 @@
         <w:rPr>
           <w:lang w:val="en-US"/>
         </w:rPr>
-        <w:t xml:space="preserve">Eat the Blocks on </w:t>
-      </w:r>
-      <w:proofErr w:type="spellStart"/>
-      <w:r>
-        <w:rPr>
-          <w:lang w:val="en-US"/>
-        </w:rPr>
-        <w:t>Youtube</w:t>
-      </w:r>
-      <w:proofErr w:type="spellEnd"/>
+        <w:t>Eat the Blocks on Youtube</w:t>
+      </w:r>
     </w:p>
     <w:p>
       <w:pPr>
@@ -1634,27 +1321,11 @@
           <w:lang w:val="en-US"/>
         </w:rPr>
       </w:pPr>
-      <w:proofErr w:type="spellStart"/>
-      <w:proofErr w:type="gramStart"/>
-      <w:r>
-        <w:rPr>
-          <w:lang w:val="en-US"/>
-        </w:rPr>
-        <w:t>FlashLoan</w:t>
-      </w:r>
-      <w:proofErr w:type="spellEnd"/>
-      <w:r>
-        <w:rPr>
-          <w:lang w:val="en-US"/>
-        </w:rPr>
-        <w:t xml:space="preserve"> ,</w:t>
-      </w:r>
-      <w:proofErr w:type="gramEnd"/>
-      <w:r>
-        <w:rPr>
-          <w:lang w:val="en-US"/>
-        </w:rPr>
-        <w:t xml:space="preserve"> UI/UX for decentralized network</w:t>
+      <w:r>
+        <w:rPr>
+          <w:lang w:val="en-US"/>
+        </w:rPr>
+        <w:t>FlashLoan , UI/UX for decentralized network</w:t>
       </w:r>
     </w:p>
     <w:p>
@@ -2034,6 +1705,95 @@
     </w:lvl>
   </w:abstractNum>
   <w:abstractNum w:abstractNumId="2" w15:restartNumberingAfterBreak="0">
+    <w:nsid w:val="320A71EC"/>
+    <w:multiLevelType w:val="hybridMultilevel"/>
+    <w:tmpl w:val="8CA06BCA"/>
+    <w:lvl w:ilvl="0" w:tplc="D4626AE0">
+      <w:start w:val="1"/>
+      <w:numFmt w:val="decimal"/>
+      <w:lvlText w:val="%1."/>
+      <w:lvlJc w:val="left"/>
+      <w:pPr>
+        <w:ind w:left="720" w:hanging="360"/>
+      </w:pPr>
+      <w:rPr>
+        <w:rFonts w:hint="default"/>
+      </w:rPr>
+    </w:lvl>
+    <w:lvl w:ilvl="1" w:tplc="40090019" w:tentative="1">
+      <w:start w:val="1"/>
+      <w:numFmt w:val="lowerLetter"/>
+      <w:lvlText w:val="%2."/>
+      <w:lvlJc w:val="left"/>
+      <w:pPr>
+        <w:ind w:left="1440" w:hanging="360"/>
+      </w:pPr>
+    </w:lvl>
+    <w:lvl w:ilvl="2" w:tplc="4009001B" w:tentative="1">
+      <w:start w:val="1"/>
+      <w:numFmt w:val="lowerRoman"/>
+      <w:lvlText w:val="%3."/>
+      <w:lvlJc w:val="right"/>
+      <w:pPr>
+        <w:ind w:left="2160" w:hanging="180"/>
+      </w:pPr>
+    </w:lvl>
+    <w:lvl w:ilvl="3" w:tplc="4009000F" w:tentative="1">
+      <w:start w:val="1"/>
+      <w:numFmt w:val="decimal"/>
+      <w:lvlText w:val="%4."/>
+      <w:lvlJc w:val="left"/>
+      <w:pPr>
+        <w:ind w:left="2880" w:hanging="360"/>
+      </w:pPr>
+    </w:lvl>
+    <w:lvl w:ilvl="4" w:tplc="40090019" w:tentative="1">
+      <w:start w:val="1"/>
+      <w:numFmt w:val="lowerLetter"/>
+      <w:lvlText w:val="%5."/>
+      <w:lvlJc w:val="left"/>
+      <w:pPr>
+        <w:ind w:left="3600" w:hanging="360"/>
+      </w:pPr>
+    </w:lvl>
+    <w:lvl w:ilvl="5" w:tplc="4009001B" w:tentative="1">
+      <w:start w:val="1"/>
+      <w:numFmt w:val="lowerRoman"/>
+      <w:lvlText w:val="%6."/>
+      <w:lvlJc w:val="right"/>
+      <w:pPr>
+        <w:ind w:left="4320" w:hanging="180"/>
+      </w:pPr>
+    </w:lvl>
+    <w:lvl w:ilvl="6" w:tplc="4009000F" w:tentative="1">
+      <w:start w:val="1"/>
+      <w:numFmt w:val="decimal"/>
+      <w:lvlText w:val="%7."/>
+      <w:lvlJc w:val="left"/>
+      <w:pPr>
+        <w:ind w:left="5040" w:hanging="360"/>
+      </w:pPr>
+    </w:lvl>
+    <w:lvl w:ilvl="7" w:tplc="40090019" w:tentative="1">
+      <w:start w:val="1"/>
+      <w:numFmt w:val="lowerLetter"/>
+      <w:lvlText w:val="%8."/>
+      <w:lvlJc w:val="left"/>
+      <w:pPr>
+        <w:ind w:left="5760" w:hanging="360"/>
+      </w:pPr>
+    </w:lvl>
+    <w:lvl w:ilvl="8" w:tplc="4009001B" w:tentative="1">
+      <w:start w:val="1"/>
+      <w:numFmt w:val="lowerRoman"/>
+      <w:lvlText w:val="%9."/>
+      <w:lvlJc w:val="right"/>
+      <w:pPr>
+        <w:ind w:left="6480" w:hanging="180"/>
+      </w:pPr>
+    </w:lvl>
+  </w:abstractNum>
+  <w:abstractNum w:abstractNumId="3" w15:restartNumberingAfterBreak="0">
     <w:nsid w:val="36854124"/>
     <w:multiLevelType w:val="hybridMultilevel"/>
     <w:tmpl w:val="E626F4EA"/>
@@ -2145,14 +1905,17 @@
       </w:rPr>
     </w:lvl>
   </w:abstractNum>
-  <w:num w:numId="1">
-    <w:abstractNumId w:val="2"/>
+  <w:num w:numId="1" w16cid:durableId="491406903">
+    <w:abstractNumId w:val="3"/>
   </w:num>
-  <w:num w:numId="2">
+  <w:num w:numId="2" w16cid:durableId="420759203">
     <w:abstractNumId w:val="1"/>
   </w:num>
-  <w:num w:numId="3">
+  <w:num w:numId="3" w16cid:durableId="853111997">
     <w:abstractNumId w:val="0"/>
+  </w:num>
+  <w:num w:numId="4" w16cid:durableId="160581398">
+    <w:abstractNumId w:val="2"/>
   </w:num>
 </w:numbering>
 </file>

</xml_diff>